<commit_message>
added and tested yarn
</commit_message>
<xml_diff>
--- a/JS Tutorials .docx
+++ b/JS Tutorials .docx
@@ -5467,6 +5467,7 @@
         <w:tabs>
           <w:tab w:val="left" w:pos="1643"/>
         </w:tabs>
+        <w:jc w:val="center"/>
         <w:rPr>
           <w:sz w:val="20"/>
           <w:szCs w:val="20"/>
@@ -5486,11 +5487,32 @@
         <w:tabs>
           <w:tab w:val="left" w:pos="1643"/>
         </w:tabs>
-        <w:rPr>
-          <w:sz w:val="20"/>
-          <w:szCs w:val="20"/>
-        </w:rPr>
-      </w:pPr>
+        <w:jc w:val="center"/>
+        <w:rPr>
+          <w:sz w:val="20"/>
+          <w:szCs w:val="20"/>
+        </w:rPr>
+      </w:pPr>
+    </w:p>
+    <w:p>
+      <w:pPr>
+        <w:pStyle w:val="ListParagraph"/>
+        <w:tabs>
+          <w:tab w:val="left" w:pos="1643"/>
+        </w:tabs>
+        <w:jc w:val="center"/>
+        <w:rPr>
+          <w:sz w:val="20"/>
+          <w:szCs w:val="20"/>
+        </w:rPr>
+      </w:pPr>
+      <w:r>
+        <w:rPr>
+          <w:sz w:val="20"/>
+          <w:szCs w:val="20"/>
+        </w:rPr>
+        <w:t>Package managers</w:t>
+      </w:r>
     </w:p>
     <w:p>
       <w:pPr>
@@ -5512,6 +5534,7 @@
         <w:autoSpaceDE w:val="0"/>
         <w:autoSpaceDN w:val="0"/>
         <w:adjustRightInd w:val="0"/>
+        <w:jc w:val="center"/>
         <w:rPr>
           <w:rFonts w:ascii="Helvetica" w:hAnsi="Helvetica" w:cs="Helvetica"/>
         </w:rPr>
@@ -5565,6 +5588,7 @@
         <w:autoSpaceDE w:val="0"/>
         <w:autoSpaceDN w:val="0"/>
         <w:adjustRightInd w:val="0"/>
+        <w:jc w:val="center"/>
         <w:rPr>
           <w:rFonts w:ascii="Helvetica" w:hAnsi="Helvetica" w:cs="Helvetica"/>
         </w:rPr>
@@ -5596,15 +5620,142 @@
         <w:autoSpaceDE w:val="0"/>
         <w:autoSpaceDN w:val="0"/>
         <w:adjustRightInd w:val="0"/>
+        <w:jc w:val="center"/>
         <w:rPr>
           <w:rFonts w:ascii="Helvetica" w:hAnsi="Helvetica" w:cs="Helvetica"/>
         </w:rPr>
       </w:pPr>
+    </w:p>
+    <w:p>
+      <w:pPr>
+        <w:widowControl w:val="0"/>
+        <w:tabs>
+          <w:tab w:val="left" w:pos="560"/>
+          <w:tab w:val="left" w:pos="1120"/>
+          <w:tab w:val="left" w:pos="1680"/>
+          <w:tab w:val="left" w:pos="2240"/>
+          <w:tab w:val="left" w:pos="2800"/>
+          <w:tab w:val="left" w:pos="3360"/>
+          <w:tab w:val="left" w:pos="3920"/>
+          <w:tab w:val="left" w:pos="4480"/>
+          <w:tab w:val="left" w:pos="5040"/>
+          <w:tab w:val="left" w:pos="5600"/>
+          <w:tab w:val="left" w:pos="6160"/>
+          <w:tab w:val="left" w:pos="6720"/>
+        </w:tabs>
+        <w:autoSpaceDE w:val="0"/>
+        <w:autoSpaceDN w:val="0"/>
+        <w:adjustRightInd w:val="0"/>
+        <w:jc w:val="center"/>
+        <w:rPr>
+          <w:rFonts w:ascii="Helvetica" w:hAnsi="Helvetica" w:cs="Helvetica"/>
+          <w:b/>
+        </w:rPr>
+      </w:pPr>
+      <w:r>
+        <w:rPr>
+          <w:rFonts w:ascii="Helvetica" w:hAnsi="Helvetica" w:cs="Helvetica"/>
+          <w:b/>
+        </w:rPr>
+        <w:t>HOW TO USE NPM</w:t>
+      </w:r>
+    </w:p>
+    <w:p>
+      <w:pPr>
+        <w:widowControl w:val="0"/>
+        <w:tabs>
+          <w:tab w:val="left" w:pos="560"/>
+          <w:tab w:val="left" w:pos="1120"/>
+          <w:tab w:val="left" w:pos="1680"/>
+          <w:tab w:val="left" w:pos="2240"/>
+          <w:tab w:val="left" w:pos="2800"/>
+          <w:tab w:val="left" w:pos="3360"/>
+          <w:tab w:val="left" w:pos="3920"/>
+          <w:tab w:val="left" w:pos="4480"/>
+          <w:tab w:val="left" w:pos="5040"/>
+          <w:tab w:val="left" w:pos="5600"/>
+          <w:tab w:val="left" w:pos="6160"/>
+          <w:tab w:val="left" w:pos="6720"/>
+        </w:tabs>
+        <w:autoSpaceDE w:val="0"/>
+        <w:autoSpaceDN w:val="0"/>
+        <w:adjustRightInd w:val="0"/>
+        <w:jc w:val="center"/>
+        <w:rPr>
+          <w:rFonts w:ascii="Helvetica" w:hAnsi="Helvetica" w:cs="Helvetica"/>
+        </w:rPr>
+      </w:pPr>
+      <w:r>
+        <w:rPr>
+          <w:rFonts w:ascii="Helvetica" w:hAnsi="Helvetica" w:cs="Helvetica"/>
+        </w:rPr>
+        <w:t>Create new project</w:t>
+      </w:r>
+    </w:p>
+    <w:p>
+      <w:pPr>
+        <w:widowControl w:val="0"/>
+        <w:tabs>
+          <w:tab w:val="left" w:pos="560"/>
+          <w:tab w:val="left" w:pos="1120"/>
+          <w:tab w:val="left" w:pos="1680"/>
+          <w:tab w:val="left" w:pos="2240"/>
+          <w:tab w:val="left" w:pos="2800"/>
+          <w:tab w:val="left" w:pos="3360"/>
+          <w:tab w:val="left" w:pos="3920"/>
+          <w:tab w:val="left" w:pos="4480"/>
+          <w:tab w:val="left" w:pos="5040"/>
+          <w:tab w:val="left" w:pos="5600"/>
+          <w:tab w:val="left" w:pos="6160"/>
+          <w:tab w:val="left" w:pos="6720"/>
+        </w:tabs>
+        <w:autoSpaceDE w:val="0"/>
+        <w:autoSpaceDN w:val="0"/>
+        <w:adjustRightInd w:val="0"/>
+        <w:jc w:val="center"/>
+        <w:rPr>
+          <w:rFonts w:ascii="Helvetica" w:hAnsi="Helvetica" w:cs="Helvetica"/>
+        </w:rPr>
+      </w:pPr>
       <w:proofErr w:type="spellStart"/>
       <w:r>
         <w:rPr>
           <w:rFonts w:ascii="Helvetica" w:hAnsi="Helvetica" w:cs="Helvetica"/>
         </w:rPr>
+        <w:t>Mkdir</w:t>
+      </w:r>
+      <w:proofErr w:type="spellEnd"/>
+    </w:p>
+    <w:p>
+      <w:pPr>
+        <w:widowControl w:val="0"/>
+        <w:tabs>
+          <w:tab w:val="left" w:pos="560"/>
+          <w:tab w:val="left" w:pos="1120"/>
+          <w:tab w:val="left" w:pos="1680"/>
+          <w:tab w:val="left" w:pos="2240"/>
+          <w:tab w:val="left" w:pos="2800"/>
+          <w:tab w:val="left" w:pos="3360"/>
+          <w:tab w:val="left" w:pos="3920"/>
+          <w:tab w:val="left" w:pos="4480"/>
+          <w:tab w:val="left" w:pos="5040"/>
+          <w:tab w:val="left" w:pos="5600"/>
+          <w:tab w:val="left" w:pos="6160"/>
+          <w:tab w:val="left" w:pos="6720"/>
+        </w:tabs>
+        <w:autoSpaceDE w:val="0"/>
+        <w:autoSpaceDN w:val="0"/>
+        <w:adjustRightInd w:val="0"/>
+        <w:jc w:val="center"/>
+        <w:rPr>
+          <w:rFonts w:ascii="Helvetica" w:hAnsi="Helvetica" w:cs="Helvetica"/>
+        </w:rPr>
+      </w:pPr>
+      <w:proofErr w:type="spellStart"/>
+      <w:r>
+        <w:rPr>
+          <w:rFonts w:ascii="Helvetica" w:hAnsi="Helvetica" w:cs="Helvetica"/>
+        </w:rPr>
         <w:t>Npm</w:t>
       </w:r>
       <w:proofErr w:type="spellEnd"/>
@@ -5612,24 +5763,88 @@
         <w:rPr>
           <w:rFonts w:ascii="Helvetica" w:hAnsi="Helvetica" w:cs="Helvetica"/>
         </w:rPr>
-        <w:t xml:space="preserve"> install -g grunt-cli</w:t>
-      </w:r>
-    </w:p>
-    <w:p>
-      <w:pPr>
-        <w:tabs>
-          <w:tab w:val="left" w:pos="1643"/>
-        </w:tabs>
-        <w:rPr>
-          <w:sz w:val="20"/>
-          <w:szCs w:val="20"/>
-        </w:rPr>
-      </w:pPr>
+        <w:t xml:space="preserve"> </w:t>
+      </w:r>
       <w:proofErr w:type="spellStart"/>
       <w:r>
         <w:rPr>
           <w:rFonts w:ascii="Helvetica" w:hAnsi="Helvetica" w:cs="Helvetica"/>
         </w:rPr>
+        <w:t>init</w:t>
+      </w:r>
+      <w:proofErr w:type="spellEnd"/>
+    </w:p>
+    <w:p>
+      <w:pPr>
+        <w:widowControl w:val="0"/>
+        <w:tabs>
+          <w:tab w:val="left" w:pos="560"/>
+          <w:tab w:val="left" w:pos="1120"/>
+          <w:tab w:val="left" w:pos="1680"/>
+          <w:tab w:val="left" w:pos="2240"/>
+          <w:tab w:val="left" w:pos="2800"/>
+          <w:tab w:val="left" w:pos="3360"/>
+          <w:tab w:val="left" w:pos="3920"/>
+          <w:tab w:val="left" w:pos="4480"/>
+          <w:tab w:val="left" w:pos="5040"/>
+          <w:tab w:val="left" w:pos="5600"/>
+          <w:tab w:val="left" w:pos="6160"/>
+          <w:tab w:val="left" w:pos="6720"/>
+        </w:tabs>
+        <w:autoSpaceDE w:val="0"/>
+        <w:autoSpaceDN w:val="0"/>
+        <w:adjustRightInd w:val="0"/>
+        <w:jc w:val="center"/>
+        <w:rPr>
+          <w:rFonts w:ascii="Helvetica" w:hAnsi="Helvetica" w:cs="Helvetica"/>
+          <w:b/>
+        </w:rPr>
+      </w:pPr>
+      <w:r>
+        <w:rPr>
+          <w:rFonts w:ascii="Helvetica" w:hAnsi="Helvetica" w:cs="Helvetica"/>
+          <w:b/>
+        </w:rPr>
+        <w:t>Dependencies</w:t>
+      </w:r>
+      <w:r>
+        <w:rPr>
+          <w:rFonts w:ascii="Helvetica" w:hAnsi="Helvetica" w:cs="Helvetica"/>
+          <w:b/>
+        </w:rPr>
+        <w:t>:</w:t>
+      </w:r>
+    </w:p>
+    <w:p>
+      <w:pPr>
+        <w:widowControl w:val="0"/>
+        <w:tabs>
+          <w:tab w:val="left" w:pos="560"/>
+          <w:tab w:val="left" w:pos="1120"/>
+          <w:tab w:val="left" w:pos="1680"/>
+          <w:tab w:val="left" w:pos="2240"/>
+          <w:tab w:val="left" w:pos="2800"/>
+          <w:tab w:val="left" w:pos="3360"/>
+          <w:tab w:val="left" w:pos="3920"/>
+          <w:tab w:val="left" w:pos="4480"/>
+          <w:tab w:val="left" w:pos="5040"/>
+          <w:tab w:val="left" w:pos="5600"/>
+          <w:tab w:val="left" w:pos="6160"/>
+          <w:tab w:val="left" w:pos="6720"/>
+        </w:tabs>
+        <w:autoSpaceDE w:val="0"/>
+        <w:autoSpaceDN w:val="0"/>
+        <w:adjustRightInd w:val="0"/>
+        <w:jc w:val="center"/>
+        <w:rPr>
+          <w:rFonts w:ascii="Helvetica" w:hAnsi="Helvetica" w:cs="Helvetica"/>
+        </w:rPr>
+      </w:pPr>
+      <w:proofErr w:type="spellStart"/>
+      <w:r>
+        <w:rPr>
+          <w:rFonts w:ascii="Helvetica" w:hAnsi="Helvetica" w:cs="Helvetica"/>
+        </w:rPr>
         <w:t>Npm</w:t>
       </w:r>
       <w:proofErr w:type="spellEnd"/>
@@ -5637,53 +5852,462 @@
         <w:rPr>
           <w:rFonts w:ascii="Helvetica" w:hAnsi="Helvetica" w:cs="Helvetica"/>
         </w:rPr>
-        <w:t xml:space="preserve"> install -g gulp-cli</w:t>
-      </w:r>
-    </w:p>
-    <w:p>
-      <w:pPr>
-        <w:tabs>
-          <w:tab w:val="left" w:pos="1643"/>
-        </w:tabs>
-        <w:rPr>
-          <w:sz w:val="20"/>
-          <w:szCs w:val="20"/>
-        </w:rPr>
-      </w:pPr>
+        <w:t xml:space="preserve"> install </w:t>
+      </w:r>
       <w:proofErr w:type="spellStart"/>
       <w:r>
         <w:rPr>
           <w:rFonts w:ascii="Helvetica" w:hAnsi="Helvetica" w:cs="Helvetica"/>
         </w:rPr>
-        <w:t>Npm</w:t>
+        <w:t>vaca</w:t>
       </w:r>
       <w:proofErr w:type="spellEnd"/>
-      <w:r>
+    </w:p>
+    <w:p>
+      <w:pPr>
+        <w:widowControl w:val="0"/>
+        <w:tabs>
+          <w:tab w:val="left" w:pos="560"/>
+          <w:tab w:val="left" w:pos="1120"/>
+          <w:tab w:val="left" w:pos="1680"/>
+          <w:tab w:val="left" w:pos="2240"/>
+          <w:tab w:val="left" w:pos="2800"/>
+          <w:tab w:val="left" w:pos="3360"/>
+          <w:tab w:val="left" w:pos="3920"/>
+          <w:tab w:val="left" w:pos="4480"/>
+          <w:tab w:val="left" w:pos="5040"/>
+          <w:tab w:val="left" w:pos="5600"/>
+          <w:tab w:val="left" w:pos="6160"/>
+          <w:tab w:val="left" w:pos="6720"/>
+        </w:tabs>
+        <w:autoSpaceDE w:val="0"/>
+        <w:autoSpaceDN w:val="0"/>
+        <w:adjustRightInd w:val="0"/>
+        <w:jc w:val="center"/>
         <w:rPr>
           <w:rFonts w:ascii="Helvetica" w:hAnsi="Helvetica" w:cs="Helvetica"/>
         </w:rPr>
-        <w:t xml:space="preserve"> install –g webpack</w:t>
-      </w:r>
+      </w:pPr>
+    </w:p>
+    <w:p>
+      <w:pPr>
+        <w:widowControl w:val="0"/>
+        <w:tabs>
+          <w:tab w:val="left" w:pos="560"/>
+          <w:tab w:val="left" w:pos="1120"/>
+          <w:tab w:val="left" w:pos="1680"/>
+          <w:tab w:val="left" w:pos="2240"/>
+          <w:tab w:val="left" w:pos="2800"/>
+          <w:tab w:val="left" w:pos="3360"/>
+          <w:tab w:val="left" w:pos="3920"/>
+          <w:tab w:val="left" w:pos="4480"/>
+          <w:tab w:val="left" w:pos="5040"/>
+          <w:tab w:val="left" w:pos="5600"/>
+          <w:tab w:val="left" w:pos="6160"/>
+          <w:tab w:val="left" w:pos="6720"/>
+        </w:tabs>
+        <w:autoSpaceDE w:val="0"/>
+        <w:autoSpaceDN w:val="0"/>
+        <w:adjustRightInd w:val="0"/>
+        <w:jc w:val="center"/>
+        <w:rPr>
+          <w:rFonts w:ascii="Helvetica" w:hAnsi="Helvetica" w:cs="Helvetica"/>
+          <w:b/>
+        </w:rPr>
+      </w:pPr>
+      <w:r>
+        <w:rPr>
+          <w:rFonts w:ascii="Helvetica" w:hAnsi="Helvetica" w:cs="Helvetica"/>
+          <w:b/>
+        </w:rPr>
+        <w:t xml:space="preserve">HOW TO USE </w:t>
+      </w:r>
+      <w:r>
+        <w:rPr>
+          <w:rFonts w:ascii="Helvetica" w:hAnsi="Helvetica" w:cs="Helvetica"/>
+          <w:b/>
+        </w:rPr>
+        <w:t>YARN</w:t>
+      </w:r>
+    </w:p>
+    <w:p>
+      <w:pPr>
+        <w:widowControl w:val="0"/>
+        <w:tabs>
+          <w:tab w:val="left" w:pos="560"/>
+          <w:tab w:val="left" w:pos="1120"/>
+          <w:tab w:val="left" w:pos="1680"/>
+          <w:tab w:val="left" w:pos="2240"/>
+          <w:tab w:val="left" w:pos="2800"/>
+          <w:tab w:val="left" w:pos="3360"/>
+          <w:tab w:val="left" w:pos="3920"/>
+          <w:tab w:val="left" w:pos="4480"/>
+          <w:tab w:val="left" w:pos="5040"/>
+          <w:tab w:val="left" w:pos="5600"/>
+          <w:tab w:val="left" w:pos="6160"/>
+          <w:tab w:val="left" w:pos="6720"/>
+        </w:tabs>
+        <w:autoSpaceDE w:val="0"/>
+        <w:autoSpaceDN w:val="0"/>
+        <w:adjustRightInd w:val="0"/>
+        <w:jc w:val="center"/>
+        <w:rPr>
+          <w:rFonts w:ascii="Helvetica" w:hAnsi="Helvetica" w:cs="Helvetica"/>
+        </w:rPr>
+      </w:pPr>
+      <w:r>
+        <w:rPr>
+          <w:rFonts w:ascii="Helvetica" w:hAnsi="Helvetica" w:cs="Helvetica"/>
+        </w:rPr>
+        <w:t>Create new project</w:t>
+      </w:r>
+    </w:p>
+    <w:p>
+      <w:pPr>
+        <w:widowControl w:val="0"/>
+        <w:tabs>
+          <w:tab w:val="left" w:pos="560"/>
+          <w:tab w:val="left" w:pos="1120"/>
+          <w:tab w:val="left" w:pos="1680"/>
+          <w:tab w:val="left" w:pos="2240"/>
+          <w:tab w:val="left" w:pos="2800"/>
+          <w:tab w:val="left" w:pos="3360"/>
+          <w:tab w:val="left" w:pos="3920"/>
+          <w:tab w:val="left" w:pos="4480"/>
+          <w:tab w:val="left" w:pos="5040"/>
+          <w:tab w:val="left" w:pos="5600"/>
+          <w:tab w:val="left" w:pos="6160"/>
+          <w:tab w:val="left" w:pos="6720"/>
+        </w:tabs>
+        <w:autoSpaceDE w:val="0"/>
+        <w:autoSpaceDN w:val="0"/>
+        <w:adjustRightInd w:val="0"/>
+        <w:jc w:val="center"/>
+        <w:rPr>
+          <w:rFonts w:ascii="Helvetica" w:hAnsi="Helvetica" w:cs="Helvetica"/>
+        </w:rPr>
+      </w:pPr>
+      <w:proofErr w:type="spellStart"/>
+      <w:r>
+        <w:rPr>
+          <w:rFonts w:ascii="Helvetica" w:hAnsi="Helvetica" w:cs="Helvetica"/>
+        </w:rPr>
+        <w:t>Mkdir</w:t>
+      </w:r>
+      <w:proofErr w:type="spellEnd"/>
+    </w:p>
+    <w:p>
+      <w:pPr>
+        <w:widowControl w:val="0"/>
+        <w:tabs>
+          <w:tab w:val="left" w:pos="560"/>
+          <w:tab w:val="left" w:pos="1120"/>
+          <w:tab w:val="left" w:pos="1680"/>
+          <w:tab w:val="left" w:pos="2240"/>
+          <w:tab w:val="left" w:pos="2800"/>
+          <w:tab w:val="left" w:pos="3360"/>
+          <w:tab w:val="left" w:pos="3920"/>
+          <w:tab w:val="left" w:pos="4480"/>
+          <w:tab w:val="left" w:pos="5040"/>
+          <w:tab w:val="left" w:pos="5600"/>
+          <w:tab w:val="left" w:pos="6160"/>
+          <w:tab w:val="left" w:pos="6720"/>
+        </w:tabs>
+        <w:autoSpaceDE w:val="0"/>
+        <w:autoSpaceDN w:val="0"/>
+        <w:adjustRightInd w:val="0"/>
+        <w:jc w:val="center"/>
+        <w:rPr>
+          <w:rFonts w:ascii="Helvetica" w:hAnsi="Helvetica" w:cs="Helvetica"/>
+        </w:rPr>
+      </w:pPr>
+      <w:r>
+        <w:rPr>
+          <w:rFonts w:ascii="Helvetica" w:hAnsi="Helvetica" w:cs="Helvetica"/>
+        </w:rPr>
+        <w:t>yarn</w:t>
+      </w:r>
+      <w:r>
+        <w:rPr>
+          <w:rFonts w:ascii="Helvetica" w:hAnsi="Helvetica" w:cs="Helvetica"/>
+        </w:rPr>
+        <w:t xml:space="preserve"> </w:t>
+      </w:r>
+      <w:proofErr w:type="spellStart"/>
+      <w:r>
+        <w:rPr>
+          <w:rFonts w:ascii="Helvetica" w:hAnsi="Helvetica" w:cs="Helvetica"/>
+        </w:rPr>
+        <w:t>init</w:t>
+      </w:r>
+      <w:proofErr w:type="spellEnd"/>
+    </w:p>
+    <w:p>
+      <w:pPr>
+        <w:widowControl w:val="0"/>
+        <w:tabs>
+          <w:tab w:val="left" w:pos="560"/>
+          <w:tab w:val="left" w:pos="1120"/>
+          <w:tab w:val="left" w:pos="1680"/>
+          <w:tab w:val="left" w:pos="2240"/>
+          <w:tab w:val="left" w:pos="2800"/>
+          <w:tab w:val="left" w:pos="3360"/>
+          <w:tab w:val="left" w:pos="3920"/>
+          <w:tab w:val="left" w:pos="4480"/>
+          <w:tab w:val="left" w:pos="5040"/>
+          <w:tab w:val="left" w:pos="5600"/>
+          <w:tab w:val="left" w:pos="6160"/>
+          <w:tab w:val="left" w:pos="6720"/>
+        </w:tabs>
+        <w:autoSpaceDE w:val="0"/>
+        <w:autoSpaceDN w:val="0"/>
+        <w:adjustRightInd w:val="0"/>
+        <w:jc w:val="center"/>
+        <w:rPr>
+          <w:rFonts w:ascii="Helvetica" w:hAnsi="Helvetica" w:cs="Helvetica"/>
+          <w:b/>
+        </w:rPr>
+      </w:pPr>
+      <w:r>
+        <w:rPr>
+          <w:rFonts w:ascii="Helvetica" w:hAnsi="Helvetica" w:cs="Helvetica"/>
+          <w:b/>
+        </w:rPr>
+        <w:t>Dependencies</w:t>
+      </w:r>
+      <w:r>
+        <w:rPr>
+          <w:rFonts w:ascii="Helvetica" w:hAnsi="Helvetica" w:cs="Helvetica"/>
+          <w:b/>
+        </w:rPr>
+        <w:t>:</w:t>
+      </w:r>
+    </w:p>
+    <w:p>
+      <w:pPr>
+        <w:widowControl w:val="0"/>
+        <w:tabs>
+          <w:tab w:val="left" w:pos="560"/>
+          <w:tab w:val="left" w:pos="1120"/>
+          <w:tab w:val="left" w:pos="1680"/>
+          <w:tab w:val="left" w:pos="2240"/>
+          <w:tab w:val="left" w:pos="2800"/>
+          <w:tab w:val="left" w:pos="3360"/>
+          <w:tab w:val="left" w:pos="3920"/>
+          <w:tab w:val="left" w:pos="4480"/>
+          <w:tab w:val="left" w:pos="5040"/>
+          <w:tab w:val="left" w:pos="5600"/>
+          <w:tab w:val="left" w:pos="6160"/>
+          <w:tab w:val="left" w:pos="6720"/>
+        </w:tabs>
+        <w:autoSpaceDE w:val="0"/>
+        <w:autoSpaceDN w:val="0"/>
+        <w:adjustRightInd w:val="0"/>
+        <w:jc w:val="center"/>
+        <w:rPr>
+          <w:rFonts w:ascii="Helvetica" w:hAnsi="Helvetica" w:cs="Helvetica"/>
+        </w:rPr>
+      </w:pPr>
+      <w:r>
+        <w:rPr>
+          <w:rFonts w:ascii="Helvetica" w:hAnsi="Helvetica" w:cs="Helvetica"/>
+        </w:rPr>
+        <w:t>yarn</w:t>
+      </w:r>
+      <w:r>
+        <w:rPr>
+          <w:rFonts w:ascii="Helvetica" w:hAnsi="Helvetica" w:cs="Helvetica"/>
+        </w:rPr>
+        <w:t xml:space="preserve"> </w:t>
+      </w:r>
+      <w:r>
+        <w:rPr>
+          <w:rFonts w:ascii="Helvetica" w:hAnsi="Helvetica" w:cs="Helvetica"/>
+        </w:rPr>
+        <w:t xml:space="preserve">add </w:t>
+      </w:r>
+      <w:proofErr w:type="spellStart"/>
+      <w:r>
+        <w:rPr>
+          <w:rFonts w:ascii="Helvetica" w:hAnsi="Helvetica" w:cs="Helvetica"/>
+        </w:rPr>
+        <w:t>dogefy</w:t>
+      </w:r>
+      <w:proofErr w:type="spellEnd"/>
+    </w:p>
+    <w:p>
+      <w:pPr>
+        <w:widowControl w:val="0"/>
+        <w:tabs>
+          <w:tab w:val="left" w:pos="560"/>
+          <w:tab w:val="left" w:pos="1120"/>
+          <w:tab w:val="left" w:pos="1680"/>
+          <w:tab w:val="left" w:pos="2240"/>
+          <w:tab w:val="left" w:pos="2800"/>
+          <w:tab w:val="left" w:pos="3360"/>
+          <w:tab w:val="left" w:pos="3920"/>
+          <w:tab w:val="left" w:pos="4480"/>
+          <w:tab w:val="left" w:pos="5040"/>
+          <w:tab w:val="left" w:pos="5600"/>
+          <w:tab w:val="left" w:pos="6160"/>
+          <w:tab w:val="left" w:pos="6720"/>
+        </w:tabs>
+        <w:autoSpaceDE w:val="0"/>
+        <w:autoSpaceDN w:val="0"/>
+        <w:adjustRightInd w:val="0"/>
+        <w:jc w:val="center"/>
+        <w:rPr>
+          <w:rFonts w:ascii="Helvetica" w:hAnsi="Helvetica" w:cs="Helvetica"/>
+        </w:rPr>
+      </w:pPr>
       <w:bookmarkStart w:id="0" w:name="_GoBack"/>
       <w:bookmarkEnd w:id="0"/>
     </w:p>
     <w:p>
       <w:pPr>
+        <w:widowControl w:val="0"/>
+        <w:tabs>
+          <w:tab w:val="left" w:pos="560"/>
+          <w:tab w:val="left" w:pos="1120"/>
+          <w:tab w:val="left" w:pos="1680"/>
+          <w:tab w:val="left" w:pos="2240"/>
+          <w:tab w:val="left" w:pos="2800"/>
+          <w:tab w:val="left" w:pos="3360"/>
+          <w:tab w:val="left" w:pos="3920"/>
+          <w:tab w:val="left" w:pos="4480"/>
+          <w:tab w:val="left" w:pos="5040"/>
+          <w:tab w:val="left" w:pos="5600"/>
+          <w:tab w:val="left" w:pos="6160"/>
+          <w:tab w:val="left" w:pos="6720"/>
+        </w:tabs>
+        <w:autoSpaceDE w:val="0"/>
+        <w:autoSpaceDN w:val="0"/>
+        <w:adjustRightInd w:val="0"/>
+        <w:jc w:val="center"/>
+        <w:rPr>
+          <w:rFonts w:ascii="Helvetica" w:hAnsi="Helvetica" w:cs="Helvetica"/>
+        </w:rPr>
+      </w:pPr>
+    </w:p>
+    <w:p>
+      <w:pPr>
+        <w:widowControl w:val="0"/>
+        <w:tabs>
+          <w:tab w:val="left" w:pos="560"/>
+          <w:tab w:val="left" w:pos="1120"/>
+          <w:tab w:val="left" w:pos="1680"/>
+          <w:tab w:val="left" w:pos="2240"/>
+          <w:tab w:val="left" w:pos="2800"/>
+          <w:tab w:val="left" w:pos="3360"/>
+          <w:tab w:val="left" w:pos="3920"/>
+          <w:tab w:val="left" w:pos="4480"/>
+          <w:tab w:val="left" w:pos="5040"/>
+          <w:tab w:val="left" w:pos="5600"/>
+          <w:tab w:val="left" w:pos="6160"/>
+          <w:tab w:val="left" w:pos="6720"/>
+        </w:tabs>
+        <w:autoSpaceDE w:val="0"/>
+        <w:autoSpaceDN w:val="0"/>
+        <w:adjustRightInd w:val="0"/>
+        <w:jc w:val="center"/>
+        <w:rPr>
+          <w:rFonts w:ascii="Helvetica" w:hAnsi="Helvetica" w:cs="Helvetica"/>
+        </w:rPr>
+      </w:pPr>
+      <w:proofErr w:type="spellStart"/>
+      <w:r>
+        <w:rPr>
+          <w:rFonts w:ascii="Helvetica" w:hAnsi="Helvetica" w:cs="Helvetica"/>
+        </w:rPr>
+        <w:t>Npm</w:t>
+      </w:r>
+      <w:proofErr w:type="spellEnd"/>
+      <w:r>
+        <w:rPr>
+          <w:rFonts w:ascii="Helvetica" w:hAnsi="Helvetica" w:cs="Helvetica"/>
+        </w:rPr>
+        <w:t xml:space="preserve"> install -g grunt-cli</w:t>
+      </w:r>
+    </w:p>
+    <w:p>
+      <w:pPr>
+        <w:tabs>
+          <w:tab w:val="left" w:pos="1643"/>
+        </w:tabs>
+        <w:jc w:val="center"/>
+        <w:rPr>
+          <w:sz w:val="20"/>
+          <w:szCs w:val="20"/>
+        </w:rPr>
+      </w:pPr>
+      <w:proofErr w:type="spellStart"/>
+      <w:r>
+        <w:rPr>
+          <w:rFonts w:ascii="Helvetica" w:hAnsi="Helvetica" w:cs="Helvetica"/>
+        </w:rPr>
+        <w:t>Npm</w:t>
+      </w:r>
+      <w:proofErr w:type="spellEnd"/>
+      <w:r>
+        <w:rPr>
+          <w:rFonts w:ascii="Helvetica" w:hAnsi="Helvetica" w:cs="Helvetica"/>
+        </w:rPr>
+        <w:t xml:space="preserve"> install -g gulp-cli</w:t>
+      </w:r>
+    </w:p>
+    <w:p>
+      <w:pPr>
+        <w:tabs>
+          <w:tab w:val="left" w:pos="1643"/>
+        </w:tabs>
+        <w:jc w:val="center"/>
+        <w:rPr>
+          <w:sz w:val="20"/>
+          <w:szCs w:val="20"/>
+        </w:rPr>
+      </w:pPr>
+      <w:proofErr w:type="spellStart"/>
+      <w:r>
+        <w:rPr>
+          <w:rFonts w:ascii="Helvetica" w:hAnsi="Helvetica" w:cs="Helvetica"/>
+        </w:rPr>
+        <w:t>Npm</w:t>
+      </w:r>
+      <w:proofErr w:type="spellEnd"/>
+      <w:r>
+        <w:rPr>
+          <w:rFonts w:ascii="Helvetica" w:hAnsi="Helvetica" w:cs="Helvetica"/>
+        </w:rPr>
+        <w:t xml:space="preserve"> install –g </w:t>
+      </w:r>
+      <w:proofErr w:type="spellStart"/>
+      <w:r>
+        <w:rPr>
+          <w:rFonts w:ascii="Helvetica" w:hAnsi="Helvetica" w:cs="Helvetica"/>
+        </w:rPr>
+        <w:t>webpack</w:t>
+      </w:r>
+      <w:proofErr w:type="spellEnd"/>
+    </w:p>
+    <w:p>
+      <w:pPr>
         <w:pStyle w:val="ListParagraph"/>
         <w:tabs>
           <w:tab w:val="left" w:pos="1643"/>
         </w:tabs>
-        <w:rPr>
-          <w:sz w:val="20"/>
-          <w:szCs w:val="20"/>
-        </w:rPr>
-      </w:pPr>
-    </w:p>
-    <w:p>
-      <w:pPr>
-        <w:tabs>
-          <w:tab w:val="left" w:pos="1643"/>
-        </w:tabs>
+        <w:jc w:val="center"/>
+        <w:rPr>
+          <w:sz w:val="20"/>
+          <w:szCs w:val="20"/>
+        </w:rPr>
+      </w:pPr>
+    </w:p>
+    <w:p>
+      <w:pPr>
+        <w:tabs>
+          <w:tab w:val="left" w:pos="1643"/>
+        </w:tabs>
+        <w:jc w:val="center"/>
         <w:rPr>
           <w:sz w:val="20"/>
           <w:szCs w:val="20"/>

</xml_diff>